<commit_message>
update the text part
</commit_message>
<xml_diff>
--- a/txt/Проект 9 класс.docx
+++ b/txt/Проект 9 класс.docx
@@ -2855,6 +2855,20 @@
           <w:bCs/>
         </w:rPr>
         <w:t xml:space="preserve"> внутри</w:t>
+      </w:r>
+      <w:r>
+        <w:rPr>
+          <w:b w:val="0"/>
+          <w:bCs/>
+        </w:rPr>
+        <w:t xml:space="preserve"> </w:t>
+      </w:r>
+      <w:r>
+        <w:rPr>
+          <w:b w:val="0"/>
+          <w:bCs/>
+        </w:rPr>
+        <w:t>многоугольника</w:t>
       </w:r>
       <w:r>
         <w:rPr>
@@ -3760,23 +3774,7 @@
             <w:b w:val="0"/>
             <w:bCs/>
           </w:rPr>
-          <w:t>https://wisp80.github.io/project-9t</w:t>
-        </w:r>
-        <w:r>
-          <w:rPr>
-            <w:rStyle w:val="af0"/>
-            <w:b w:val="0"/>
-            <w:bCs/>
-          </w:rPr>
-          <w:t>h</w:t>
-        </w:r>
-        <w:r>
-          <w:rPr>
-            <w:rStyle w:val="af0"/>
-            <w:b w:val="0"/>
-            <w:bCs/>
-          </w:rPr>
-          <w:t>-grade</w:t>
+          <w:t>https://wisp80.github.io/project-9th-grade</w:t>
         </w:r>
       </w:hyperlink>
       <w:r>
@@ -3814,23 +3812,7 @@
             <w:b w:val="0"/>
             <w:bCs/>
           </w:rPr>
-          <w:t>https://github.</w:t>
-        </w:r>
-        <w:r>
-          <w:rPr>
-            <w:rStyle w:val="af0"/>
-            <w:b w:val="0"/>
-            <w:bCs/>
-          </w:rPr>
-          <w:t>c</w:t>
-        </w:r>
-        <w:r>
-          <w:rPr>
-            <w:rStyle w:val="af0"/>
-            <w:b w:val="0"/>
-            <w:bCs/>
-          </w:rPr>
-          <w:t>om/Wisp80/project-9th-grade</w:t>
+          <w:t>https://github.com/Wisp80/project-9th-grade</w:t>
         </w:r>
       </w:hyperlink>
       <w:r>
@@ -7103,19 +7085,7 @@
                           <w:szCs w:val="32"/>
                           <w:lang w:val="en-US"/>
                         </w:rPr>
-                        <m:t>max</m:t>
-                      </m:r>
-                      <m:r>
-                        <m:rPr>
-                          <m:sty m:val="bi"/>
-                        </m:rPr>
-                        <w:rPr>
-                          <w:rFonts w:ascii="Cambria Math" w:hAnsi="Cambria Math"/>
-                          <w:sz w:val="32"/>
-                          <w:szCs w:val="32"/>
-                          <w:lang w:val="en-US"/>
-                        </w:rPr>
-                        <m:t>,</m:t>
+                        <m:t>max,</m:t>
                       </m:r>
                     </m:sub>
                   </m:sSub>

</xml_diff>

<commit_message>
fix typos in the correctDiagonalMovementSpeed function, update the text part, add presentation
</commit_message>
<xml_diff>
--- a/txt/Проект 9 класс.docx
+++ b/txt/Проект 9 класс.docx
@@ -4474,6 +4474,14 @@
         </w:rPr>
         <w:lastRenderedPageBreak/>
         <w:t>Чтобы понять, как работает этот алгоритм, проведем через стороны прямоугольника прямые, которые будут создавать</w:t>
+      </w:r>
+      <w:r>
+        <w:rPr>
+          <w:b w:val="0"/>
+          <w:bCs/>
+          <w:szCs w:val="28"/>
+        </w:rPr>
+        <w:t xml:space="preserve"> по</w:t>
       </w:r>
       <w:r>
         <w:rPr>
@@ -7300,14 +7308,6 @@
           <w:bCs/>
           <w:szCs w:val="28"/>
         </w:rPr>
-        <w:t xml:space="preserve"> </w:t>
-      </w:r>
-      <w:r>
-        <w:rPr>
-          <w:b w:val="0"/>
-          <w:bCs/>
-          <w:szCs w:val="28"/>
-        </w:rPr>
         <w:t>координата</w:t>
       </w:r>
       <w:r>
@@ -7397,14 +7397,6 @@
           <w:bCs/>
           <w:szCs w:val="28"/>
         </w:rPr>
-        <w:t xml:space="preserve"> </w:t>
-      </w:r>
-      <w:r>
-        <w:rPr>
-          <w:b w:val="0"/>
-          <w:bCs/>
-          <w:szCs w:val="28"/>
-        </w:rPr>
         <w:t>координата</w:t>
       </w:r>
       <w:r>
@@ -7495,14 +7487,6 @@
           <w:szCs w:val="28"/>
         </w:rPr>
         <w:t>-</w:t>
-      </w:r>
-      <w:r>
-        <w:rPr>
-          <w:b w:val="0"/>
-          <w:bCs/>
-          <w:szCs w:val="28"/>
-        </w:rPr>
-        <w:t xml:space="preserve"> </w:t>
       </w:r>
       <w:r>
         <w:rPr>
@@ -9696,7 +9680,23 @@
           <w:bCs/>
           <w:szCs w:val="28"/>
         </w:rPr>
-        <w:t xml:space="preserve">1) </w:t>
+        <w:t>1</w:t>
+      </w:r>
+      <w:r>
+        <w:rPr>
+          <w:b w:val="0"/>
+          <w:bCs/>
+          <w:szCs w:val="28"/>
+        </w:rPr>
+        <w:t>.</w:t>
+      </w:r>
+      <w:r>
+        <w:rPr>
+          <w:b w:val="0"/>
+          <w:bCs/>
+          <w:szCs w:val="28"/>
+        </w:rPr>
+        <w:t xml:space="preserve"> </w:t>
       </w:r>
       <w:r>
         <w:rPr>
@@ -9741,7 +9741,24 @@
           <w:bCs/>
           <w:szCs w:val="28"/>
         </w:rPr>
-        <w:t>2) Два многоугольника полностью совпадают.</w:t>
+        <w:t>2</w:t>
+      </w:r>
+      <w:r>
+        <w:rPr>
+          <w:b w:val="0"/>
+          <w:bCs/>
+          <w:szCs w:val="28"/>
+          <w:lang w:val="en-US"/>
+        </w:rPr>
+        <w:t>.</w:t>
+      </w:r>
+      <w:r>
+        <w:rPr>
+          <w:b w:val="0"/>
+          <w:bCs/>
+          <w:szCs w:val="28"/>
+        </w:rPr>
+        <w:t xml:space="preserve"> Два многоугольника полностью совпадают.</w:t>
       </w:r>
     </w:p>
     <w:p>
@@ -15544,7 +15561,23 @@
           <w:bCs/>
           <w:szCs w:val="28"/>
         </w:rPr>
-        <w:t xml:space="preserve">, то есть, например, при нажатии кнопок влево и вверх объект сначала сдвигается по оси </w:t>
+        <w:t xml:space="preserve">, то есть, например, при нажатии кнопок </w:t>
+      </w:r>
+      <w:r>
+        <w:rPr>
+          <w:b w:val="0"/>
+          <w:bCs/>
+          <w:szCs w:val="28"/>
+        </w:rPr>
+        <w:t>вправо</w:t>
+      </w:r>
+      <w:r>
+        <w:rPr>
+          <w:b w:val="0"/>
+          <w:bCs/>
+          <w:szCs w:val="28"/>
+        </w:rPr>
+        <w:t xml:space="preserve"> и вверх объект сначала сдвигается по оси </w:t>
       </w:r>
       <w:r>
         <w:rPr>
@@ -19546,14 +19579,6 @@
           <w:bCs/>
           <w:szCs w:val="28"/>
         </w:rPr>
-        <w:t>, таких как</w:t>
-      </w:r>
-      <w:r>
-        <w:rPr>
-          <w:b w:val="0"/>
-          <w:bCs/>
-          <w:szCs w:val="28"/>
-        </w:rPr>
         <w:t>:</w:t>
       </w:r>
     </w:p>
@@ -19975,7 +20000,6 @@
         </w:rPr>
         <w:t xml:space="preserve"> холсту, чтобы он </w:t>
       </w:r>
-      <w:proofErr w:type="gramStart"/>
       <w:r>
         <w:rPr>
           <w:b w:val="0"/>
@@ -19984,7 +20008,6 @@
         </w:rPr>
         <w:t>понимал</w:t>
       </w:r>
-      <w:proofErr w:type="gramEnd"/>
       <w:r>
         <w:rPr>
           <w:b w:val="0"/>
@@ -30764,7 +30787,23 @@
           <w:bCs/>
           <w:szCs w:val="28"/>
         </w:rPr>
-        <w:t>реализации алгоритма проверки пересечения была создана функция «</w:t>
+        <w:t>реализации алгоритма проверки пересечения</w:t>
+      </w:r>
+      <w:r>
+        <w:rPr>
+          <w:b w:val="0"/>
+          <w:bCs/>
+          <w:szCs w:val="28"/>
+        </w:rPr>
+        <w:t xml:space="preserve"> двух многоугольников</w:t>
+      </w:r>
+      <w:r>
+        <w:rPr>
+          <w:b w:val="0"/>
+          <w:bCs/>
+          <w:szCs w:val="28"/>
+        </w:rPr>
+        <w:t xml:space="preserve"> была создана функция «</w:t>
       </w:r>
       <w:r>
         <w:rPr>
@@ -35130,30 +35169,6 @@
           <w:bCs/>
           <w:szCs w:val="28"/>
         </w:rPr>
-        <w:t>для генерации</w:t>
-      </w:r>
-      <w:r>
-        <w:rPr>
-          <w:b w:val="0"/>
-          <w:bCs/>
-          <w:szCs w:val="28"/>
-        </w:rPr>
-        <w:t xml:space="preserve"> вершин</w:t>
-      </w:r>
-      <w:r>
-        <w:rPr>
-          <w:b w:val="0"/>
-          <w:bCs/>
-          <w:szCs w:val="28"/>
-        </w:rPr>
-        <w:t xml:space="preserve"> </w:t>
-      </w:r>
-      <w:r>
-        <w:rPr>
-          <w:b w:val="0"/>
-          <w:bCs/>
-          <w:szCs w:val="28"/>
-        </w:rPr>
         <w:t xml:space="preserve">(Рис. </w:t>
       </w:r>
       <w:r>
@@ -35507,30 +35522,6 @@
           <w:bCs/>
           <w:szCs w:val="28"/>
         </w:rPr>
-        <w:t>для генерации</w:t>
-      </w:r>
-      <w:r>
-        <w:rPr>
-          <w:b w:val="0"/>
-          <w:bCs/>
-          <w:szCs w:val="28"/>
-        </w:rPr>
-        <w:t xml:space="preserve"> вершин</w:t>
-      </w:r>
-      <w:r>
-        <w:rPr>
-          <w:b w:val="0"/>
-          <w:bCs/>
-          <w:szCs w:val="28"/>
-        </w:rPr>
-        <w:t xml:space="preserve"> </w:t>
-      </w:r>
-      <w:r>
-        <w:rPr>
-          <w:b w:val="0"/>
-          <w:bCs/>
-          <w:szCs w:val="28"/>
-        </w:rPr>
         <w:t xml:space="preserve">(Рис. </w:t>
       </w:r>
       <w:r>
@@ -35804,30 +35795,6 @@
           <w:bCs/>
           <w:szCs w:val="28"/>
         </w:rPr>
-        <w:t>для генерации</w:t>
-      </w:r>
-      <w:r>
-        <w:rPr>
-          <w:b w:val="0"/>
-          <w:bCs/>
-          <w:szCs w:val="28"/>
-        </w:rPr>
-        <w:t xml:space="preserve"> вершин</w:t>
-      </w:r>
-      <w:r>
-        <w:rPr>
-          <w:b w:val="0"/>
-          <w:bCs/>
-          <w:szCs w:val="28"/>
-        </w:rPr>
-        <w:t xml:space="preserve"> </w:t>
-      </w:r>
-      <w:r>
-        <w:rPr>
-          <w:b w:val="0"/>
-          <w:bCs/>
-          <w:szCs w:val="28"/>
-        </w:rPr>
         <w:t xml:space="preserve">(Рис. </w:t>
       </w:r>
       <w:r>
@@ -36167,30 +36134,6 @@
           <w:bCs/>
           <w:szCs w:val="28"/>
         </w:rPr>
-        <w:t>для генерации</w:t>
-      </w:r>
-      <w:r>
-        <w:rPr>
-          <w:b w:val="0"/>
-          <w:bCs/>
-          <w:szCs w:val="28"/>
-        </w:rPr>
-        <w:t xml:space="preserve"> вершин</w:t>
-      </w:r>
-      <w:r>
-        <w:rPr>
-          <w:b w:val="0"/>
-          <w:bCs/>
-          <w:szCs w:val="28"/>
-        </w:rPr>
-        <w:t xml:space="preserve"> </w:t>
-      </w:r>
-      <w:r>
-        <w:rPr>
-          <w:b w:val="0"/>
-          <w:bCs/>
-          <w:szCs w:val="28"/>
-        </w:rPr>
         <w:t xml:space="preserve">(Рис. </w:t>
       </w:r>
       <w:r>
@@ -36842,30 +36785,6 @@
           <w:bCs/>
           <w:szCs w:val="28"/>
         </w:rPr>
-        <w:t>для генерации</w:t>
-      </w:r>
-      <w:r>
-        <w:rPr>
-          <w:b w:val="0"/>
-          <w:bCs/>
-          <w:szCs w:val="28"/>
-        </w:rPr>
-        <w:t xml:space="preserve"> вершин</w:t>
-      </w:r>
-      <w:r>
-        <w:rPr>
-          <w:b w:val="0"/>
-          <w:bCs/>
-          <w:szCs w:val="28"/>
-        </w:rPr>
-        <w:t xml:space="preserve"> </w:t>
-      </w:r>
-      <w:r>
-        <w:rPr>
-          <w:b w:val="0"/>
-          <w:bCs/>
-          <w:szCs w:val="28"/>
-        </w:rPr>
         <w:t xml:space="preserve">(Рис. </w:t>
       </w:r>
       <w:r>
@@ -37376,23 +37295,7 @@
           <w:bCs/>
           <w:szCs w:val="28"/>
         </w:rPr>
-        <w:t>для генерации</w:t>
-      </w:r>
-      <w:r>
-        <w:rPr>
-          <w:b w:val="0"/>
-          <w:bCs/>
-          <w:szCs w:val="28"/>
-        </w:rPr>
-        <w:t xml:space="preserve"> вершин</w:t>
-      </w:r>
-      <w:r>
-        <w:rPr>
-          <w:b w:val="0"/>
-          <w:bCs/>
-          <w:szCs w:val="28"/>
-        </w:rPr>
-        <w:t xml:space="preserve"> и возвращаемся к шагу 3</w:t>
+        <w:t>и возвращаемся к шагу 3</w:t>
       </w:r>
       <w:r>
         <w:rPr>
@@ -39314,7 +39217,7 @@
           <w:bCs/>
           <w:szCs w:val="28"/>
         </w:rPr>
-        <w:t>ах</w:t>
+        <w:t>е</w:t>
       </w:r>
       <w:r>
         <w:rPr>
@@ -39330,7 +39233,7 @@
           <w:bCs/>
           <w:szCs w:val="28"/>
         </w:rPr>
-        <w:t>ах</w:t>
+        <w:t>е</w:t>
       </w:r>
       <w:r>
         <w:rPr>

</xml_diff>